<commit_message>
reorganized files, added solutions to challenges, and added new arcgis-reference pdf
</commit_message>
<xml_diff>
--- a/create-r-arcgis-script-tool.docx
+++ b/create-r-arcgis-script-tool.docx
@@ -22,34 +22,43 @@
     <w:p>
       <w:bookmarkStart w:id="0" w:name="OLE_LINK1"/>
       <w:r>
-        <w:t>In order to build a functional R-ArcGIS tool, you must create</w:t>
+        <w:t>In order to build a</w:t>
+      </w:r>
+      <w:r>
+        <w:t>n</w:t>
+      </w:r>
+      <w:r>
+        <w:t xml:space="preserve"> R-ArcGIS </w:t>
+      </w:r>
+      <w:r>
+        <w:t>scrip</w:t>
+      </w:r>
+      <w:r>
+        <w:t>t</w:t>
       </w:r>
       <w:r>
         <w:t xml:space="preserve"> </w:t>
       </w:r>
       <w:r>
+        <w:t xml:space="preserve">tool, you must </w:t>
+      </w:r>
+      <w:r>
+        <w:t xml:space="preserve">first </w:t>
+      </w:r>
+      <w:r>
+        <w:t>create</w:t>
+      </w:r>
+      <w:r>
+        <w:t xml:space="preserve"> </w:t>
+      </w:r>
+      <w:r>
         <w:t xml:space="preserve">an </w:t>
       </w:r>
       <w:r>
         <w:t>ArcGIS script tool user interface component</w:t>
       </w:r>
       <w:r>
-        <w:t>.  This tutorial will cover how to create the user interface component for the</w:t>
-      </w:r>
-      <w:r>
-        <w:t xml:space="preserve"> </w:t>
-      </w:r>
-      <w:r>
-        <w:rPr>
-          <w:i/>
-        </w:rPr>
-        <w:t>R Test Tool</w:t>
-      </w:r>
-      <w:r>
-        <w:t>, and the</w:t>
-      </w:r>
-      <w:r>
-        <w:t xml:space="preserve"> </w:t>
+        <w:t xml:space="preserve">.  This tutorial will cover how to create the user interface component for the </w:t>
       </w:r>
       <w:r>
         <w:rPr>
@@ -95,7 +104,21 @@
         <w:rPr>
           <w:lang w:val="en-US"/>
         </w:rPr>
-        <w:t xml:space="preserve">R Summarize tool to the </w:t>
+        <w:t xml:space="preserve">R Summarize </w:t>
+      </w:r>
+      <w:r>
+        <w:rPr>
+          <w:lang w:val="en-US"/>
+        </w:rPr>
+        <w:t>T</w:t>
+      </w:r>
+      <w:bookmarkStart w:id="1" w:name="_GoBack"/>
+      <w:bookmarkEnd w:id="1"/>
+      <w:r>
+        <w:rPr>
+          <w:lang w:val="en-US"/>
+        </w:rPr>
+        <w:t xml:space="preserve">ool to the </w:t>
       </w:r>
       <w:r>
         <w:rPr>
@@ -248,7 +271,7 @@
         <w:rPr>
           <w:noProof/>
         </w:rPr>
-        <w:t xml:space="preserve">From the </w:t>
+        <w:t xml:space="preserve">From </w:t>
       </w:r>
       <w:r>
         <w:rPr>
@@ -616,21 +639,33 @@
           <w:i/>
           <w:lang w:val="en-US"/>
         </w:rPr>
-        <w:t xml:space="preserve">-workshop/R </w:t>
-      </w:r>
-      <w:proofErr w:type="spellStart"/>
-      <w:r>
-        <w:rPr>
-          <w:lang w:val="en-US"/>
-        </w:rPr>
-        <w:t>filder</w:t>
-      </w:r>
-      <w:proofErr w:type="spellEnd"/>
-      <w:r>
-        <w:rPr>
-          <w:lang w:val="en-US"/>
-        </w:rPr>
-        <w:t xml:space="preserve">, and select the </w:t>
+        <w:t>-workshop</w:t>
+      </w:r>
+      <w:r>
+        <w:rPr>
+          <w:i/>
+          <w:lang w:val="en-US"/>
+        </w:rPr>
+        <w:t>/tools</w:t>
+      </w:r>
+      <w:r>
+        <w:rPr>
+          <w:i/>
+          <w:lang w:val="en-US"/>
+        </w:rPr>
+        <w:t xml:space="preserve">/R </w:t>
+      </w:r>
+      <w:r>
+        <w:rPr>
+          <w:lang w:val="en-US"/>
+        </w:rPr>
+        <w:t>fo</w:t>
+      </w:r>
+      <w:r>
+        <w:rPr>
+          <w:lang w:val="en-US"/>
+        </w:rPr>
+        <w:t xml:space="preserve">lder, and select the </w:t>
       </w:r>
       <w:r>
         <w:rPr>
@@ -717,6 +752,7 @@
       <w:r>
         <w:rPr>
           <w:noProof/>
+          <w:lang w:val="en-US" w:eastAsia="en-US"/>
         </w:rPr>
         <w:lastRenderedPageBreak/>
         <w:drawing>
@@ -1100,10 +1136,19 @@
         <w:t>-ArcGIS</w:t>
       </w:r>
       <w:r>
-        <w:t xml:space="preserve"> Tool has been constructed, you can test it with </w:t>
+        <w:t xml:space="preserve"> script t</w:t>
+      </w:r>
+      <w:r>
+        <w:t xml:space="preserve">ool has been constructed, you can test it with </w:t>
+      </w:r>
+      <w:r>
+        <w:t xml:space="preserve">the </w:t>
       </w:r>
       <w:r>
         <w:t xml:space="preserve">Toronto </w:t>
+      </w:r>
+      <w:r>
+        <w:t xml:space="preserve">crime </w:t>
       </w:r>
       <w:r>
         <w:t>data to ensure it works properly.</w:t>
@@ -1188,7 +1233,13 @@
         <w:t>however you want, but</w:t>
       </w:r>
       <w:r>
-        <w:t xml:space="preserve"> be sure to navigate to your own</w:t>
+        <w:t xml:space="preserve"> be sure to</w:t>
+      </w:r>
+      <w:r>
+        <w:rPr>
+          <w:lang w:val="en-US"/>
+        </w:rPr>
+        <w:t xml:space="preserve"> select the</w:t>
       </w:r>
       <w:r>
         <w:t xml:space="preserve"> </w:t>
@@ -1258,25 +1309,37 @@
     </w:p>
     <w:p>
       <w:r>
-        <w:t xml:space="preserve">Once the tool has finished running, you should see an output </w:t>
-      </w:r>
-      <w:r>
-        <w:t xml:space="preserve">standalone table outputted to your Table of Contents.  Right-click the table of </w:t>
+        <w:t xml:space="preserve">Once the tool has finished </w:t>
+      </w:r>
+      <w:r>
+        <w:t>executing</w:t>
+      </w:r>
+      <w:r>
+        <w:t xml:space="preserve">, you should see an output </w:t>
+      </w:r>
+      <w:r>
+        <w:t xml:space="preserve">standalone table </w:t>
+      </w:r>
+      <w:r>
+        <w:t xml:space="preserve">added </w:t>
+      </w:r>
+      <w:r>
+        <w:t>to your Table of Contents.  Right-click the</w:t>
+      </w:r>
+      <w:r>
+        <w:t xml:space="preserve"> standalone table</w:t>
+      </w:r>
+      <w:r>
+        <w:t xml:space="preserve"> and select </w:t>
       </w:r>
       <w:proofErr w:type="gramStart"/>
       <w:r>
-        <w:t>contents,</w:t>
+        <w:rPr>
+          <w:b/>
+        </w:rPr>
+        <w:t>Open</w:t>
       </w:r>
       <w:proofErr w:type="gramEnd"/>
-      <w:r>
-        <w:t xml:space="preserve"> and select </w:t>
-      </w:r>
-      <w:r>
-        <w:rPr>
-          <w:b/>
-        </w:rPr>
-        <w:t>Open</w:t>
-      </w:r>
       <w:r>
         <w:t xml:space="preserve"> to view the summarized data set.</w:t>
       </w:r>
@@ -1374,10 +1437,7 @@
     <w:p/>
     <w:p/>
     <w:p/>
-    <w:p>
-      <w:bookmarkStart w:id="1" w:name="_GoBack"/>
-      <w:bookmarkEnd w:id="1"/>
-    </w:p>
+    <w:p/>
     <w:p>
       <w:pPr>
         <w:rPr>
@@ -1611,7 +1671,7 @@
               <w:szCs w:val="18"/>
               <w:lang w:val="en-CA"/>
             </w:rPr>
-            <w:t>1</w:t>
+            <w:t>4</w:t>
           </w:r>
           <w:r>
             <w:rPr>
@@ -1791,28 +1851,23 @@
             <w:pStyle w:val="Header"/>
             <w:spacing w:before="0" w:after="0"/>
             <w:jc w:val="right"/>
+            <w:rPr>
+              <w:lang w:val="en-CA"/>
+            </w:rPr>
           </w:pPr>
           <w:r>
             <w:rPr>
               <w:lang w:val="en-CA"/>
             </w:rPr>
-            <w:t>Tutorial for ArcGIS</w:t>
+            <w:t>Creating an R-ArcGIS Script Tool</w:t>
           </w:r>
-          <w:r>
-            <w:rPr>
-              <w:lang w:val="en-CA"/>
-            </w:rPr>
-            <w:t xml:space="preserve"> 10.x</w:t>
-          </w:r>
-          <w:r>
-            <w:rPr>
-              <w:lang w:val="en-CA"/>
-            </w:rPr>
-            <w:br/>
-          </w:r>
-          <w:r>
-            <w:t>Building an R Tool</w:t>
-          </w:r>
+        </w:p>
+        <w:p>
+          <w:pPr>
+            <w:pStyle w:val="Header"/>
+            <w:spacing w:before="0" w:after="0"/>
+            <w:jc w:val="right"/>
+          </w:pPr>
         </w:p>
       </w:tc>
     </w:tr>
@@ -9014,7 +9069,7 @@
 </file>
 
 <file path=customXml/itemProps1.xml><?xml version="1.0" encoding="utf-8"?>
-<ds:datastoreItem xmlns:ds="http://schemas.openxmlformats.org/officeDocument/2006/customXml" ds:itemID="{B3F97FFE-9DB3-42E1-A447-0B1CA7C577BB}">
+<ds:datastoreItem xmlns:ds="http://schemas.openxmlformats.org/officeDocument/2006/customXml" ds:itemID="{B8651AA4-0E9C-4838-A7D4-B99A55CE9CFC}">
   <ds:schemaRefs>
     <ds:schemaRef ds:uri="http://schemas.openxmlformats.org/officeDocument/2006/bibliography"/>
   </ds:schemaRefs>

</xml_diff>